<commit_message>
SPE - Actualizacion de la documentacion y archivos
</commit_message>
<xml_diff>
--- a/Unidad del Servicio Publico de Empleo - Empresa/Proyecto - Ingeniería de Software.docx
+++ b/Unidad del Servicio Publico de Empleo - Empresa/Proyecto - Ingeniería de Software.docx
@@ -415,6 +415,17 @@
           <w:szCs w:val="24"/>
           <w:lang w:val="es-ES"/>
         </w:rPr>
+        <w:t xml:space="preserve"> 1</w:t>
+      </w:r>
+      <w:r>
+        <w:rPr>
+          <w:rFonts w:ascii="Arial" w:hAnsi="Arial" w:cs="Arial"/>
+          <w:b/>
+          <w:bCs/>
+          <w:sz w:val="24"/>
+          <w:szCs w:val="24"/>
+          <w:lang w:val="es-ES"/>
+        </w:rPr>
         <w:t>: (Preguntas)</w:t>
       </w:r>
     </w:p>
@@ -2250,31 +2261,7 @@
           <w:szCs w:val="24"/>
           <w:lang w:val="es-ES"/>
         </w:rPr>
-        <w:t xml:space="preserve">“¿La empresa realiza diálogos con los </w:t>
-      </w:r>
-      <w:proofErr w:type="spellStart"/>
-      <w:r>
-        <w:rPr>
-          <w:rFonts w:ascii="Arial" w:hAnsi="Arial" w:cs="Arial"/>
-          <w:i/>
-          <w:iCs/>
-          <w:sz w:val="24"/>
-          <w:szCs w:val="24"/>
-          <w:lang w:val="es-ES"/>
-        </w:rPr>
-        <w:t>Stakeholders</w:t>
-      </w:r>
-      <w:proofErr w:type="spellEnd"/>
-      <w:r>
-        <w:rPr>
-          <w:rFonts w:ascii="Arial" w:hAnsi="Arial" w:cs="Arial"/>
-          <w:i/>
-          <w:iCs/>
-          <w:sz w:val="24"/>
-          <w:szCs w:val="24"/>
-          <w:lang w:val="es-ES"/>
-        </w:rPr>
-        <w:t xml:space="preserve">?” </w:t>
+        <w:t xml:space="preserve">“¿La empresa realiza diálogos con los Stakeholders?” </w:t>
       </w:r>
       <w:r>
         <w:rPr>
@@ -3085,6 +3072,140 @@
     <w:p>
       <w:pPr>
         <w:pStyle w:val="Prrafodelista"/>
+        <w:jc w:val="both"/>
+        <w:rPr>
+          <w:rFonts w:ascii="Arial" w:hAnsi="Arial" w:cs="Arial"/>
+          <w:b/>
+          <w:bCs/>
+          <w:sz w:val="24"/>
+          <w:szCs w:val="24"/>
+          <w:lang w:val="es-ES"/>
+        </w:rPr>
+      </w:pPr>
+      <w:r>
+        <w:rPr>
+          <w:rFonts w:ascii="Arial" w:hAnsi="Arial" w:cs="Arial"/>
+          <w:b/>
+          <w:bCs/>
+          <w:sz w:val="24"/>
+          <w:szCs w:val="24"/>
+          <w:lang w:val="es-ES"/>
+        </w:rPr>
+        <w:t>Entrevista</w:t>
+      </w:r>
+      <w:r>
+        <w:rPr>
+          <w:rFonts w:ascii="Arial" w:hAnsi="Arial" w:cs="Arial"/>
+          <w:b/>
+          <w:bCs/>
+          <w:sz w:val="24"/>
+          <w:szCs w:val="24"/>
+          <w:lang w:val="es-ES"/>
+        </w:rPr>
+        <w:t xml:space="preserve"> </w:t>
+      </w:r>
+      <w:r>
+        <w:rPr>
+          <w:rFonts w:ascii="Arial" w:hAnsi="Arial" w:cs="Arial"/>
+          <w:b/>
+          <w:bCs/>
+          <w:sz w:val="24"/>
+          <w:szCs w:val="24"/>
+          <w:lang w:val="es-ES"/>
+        </w:rPr>
+        <w:t>2</w:t>
+      </w:r>
+      <w:r>
+        <w:rPr>
+          <w:rFonts w:ascii="Arial" w:hAnsi="Arial" w:cs="Arial"/>
+          <w:b/>
+          <w:bCs/>
+          <w:sz w:val="24"/>
+          <w:szCs w:val="24"/>
+          <w:lang w:val="es-ES"/>
+        </w:rPr>
+        <w:t>: (Preguntas)</w:t>
+      </w:r>
+    </w:p>
+    <w:p>
+      <w:pPr>
+        <w:pStyle w:val="Prrafodelista"/>
+        <w:jc w:val="both"/>
+        <w:rPr>
+          <w:rFonts w:ascii="Arial" w:hAnsi="Arial" w:cs="Arial"/>
+          <w:b/>
+          <w:bCs/>
+          <w:sz w:val="24"/>
+          <w:szCs w:val="24"/>
+          <w:lang w:val="es-ES"/>
+        </w:rPr>
+      </w:pPr>
+    </w:p>
+    <w:p>
+      <w:pPr>
+        <w:pStyle w:val="Prrafodelista"/>
+        <w:numPr>
+          <w:ilvl w:val="0"/>
+          <w:numId w:val="9"/>
+        </w:numPr>
+        <w:jc w:val="both"/>
+        <w:rPr>
+          <w:rFonts w:ascii="Arial" w:hAnsi="Arial" w:cs="Arial"/>
+          <w:i/>
+          <w:iCs/>
+          <w:sz w:val="24"/>
+          <w:szCs w:val="24"/>
+          <w:lang w:val="es-ES"/>
+        </w:rPr>
+      </w:pPr>
+      <w:r>
+        <w:rPr>
+          <w:rFonts w:ascii="Arial" w:hAnsi="Arial" w:cs="Arial"/>
+          <w:i/>
+          <w:iCs/>
+          <w:sz w:val="24"/>
+          <w:szCs w:val="24"/>
+          <w:lang w:val="es-ES"/>
+        </w:rPr>
+        <w:t>“¿</w:t>
+      </w:r>
+      <w:r>
+        <w:rPr>
+          <w:rFonts w:ascii="Arial" w:hAnsi="Arial" w:cs="Arial"/>
+          <w:i/>
+          <w:iCs/>
+          <w:sz w:val="24"/>
+          <w:szCs w:val="24"/>
+          <w:lang w:val="es-ES"/>
+        </w:rPr>
+        <w:t xml:space="preserve">Han identificado algún problema </w:t>
+      </w:r>
+      <w:r>
+        <w:rPr>
+          <w:rFonts w:ascii="Arial" w:hAnsi="Arial" w:cs="Arial"/>
+          <w:i/>
+          <w:iCs/>
+          <w:sz w:val="24"/>
+          <w:szCs w:val="24"/>
+          <w:lang w:val="es-ES"/>
+        </w:rPr>
+        <w:t>relacionado con el ingreso de datos de los usuarios o al momento de cargue de vacantes</w:t>
+      </w:r>
+      <w:r>
+        <w:rPr>
+          <w:rFonts w:ascii="Arial" w:hAnsi="Arial" w:cs="Arial"/>
+          <w:i/>
+          <w:iCs/>
+          <w:sz w:val="24"/>
+          <w:szCs w:val="24"/>
+          <w:lang w:val="es-ES"/>
+        </w:rPr>
+        <w:t xml:space="preserve">?” </w:t>
+      </w:r>
+    </w:p>
+    <w:p>
+      <w:pPr>
+        <w:pStyle w:val="Prrafodelista"/>
         <w:ind w:left="1211"/>
         <w:jc w:val="both"/>
         <w:rPr>
@@ -3102,11 +3223,90 @@
         <w:jc w:val="both"/>
         <w:rPr>
           <w:rFonts w:ascii="Arial" w:hAnsi="Arial" w:cs="Arial"/>
-          <w:sz w:val="24"/>
-          <w:szCs w:val="24"/>
-          <w:lang w:val="es-ES"/>
-        </w:rPr>
-      </w:pPr>
+          <w:i/>
+          <w:iCs/>
+          <w:sz w:val="24"/>
+          <w:szCs w:val="24"/>
+          <w:lang w:val="es-ES"/>
+        </w:rPr>
+      </w:pPr>
+      <w:r>
+        <w:rPr>
+          <w:rFonts w:ascii="Arial" w:hAnsi="Arial" w:cs="Arial"/>
+          <w:i/>
+          <w:iCs/>
+          <w:sz w:val="24"/>
+          <w:szCs w:val="24"/>
+          <w:lang w:val="es-ES"/>
+        </w:rPr>
+        <w:t>“</w:t>
+      </w:r>
+      <w:r>
+        <w:rPr>
+          <w:rFonts w:ascii="Arial" w:hAnsi="Arial" w:cs="Arial"/>
+          <w:i/>
+          <w:iCs/>
+          <w:sz w:val="24"/>
+          <w:szCs w:val="24"/>
+          <w:lang w:val="es-ES"/>
+        </w:rPr>
+        <w:t>Los Prestadores de servicio suben un archivo de Texto, que tiene un formato ya estandarizado</w:t>
+      </w:r>
+      <w:r>
+        <w:rPr>
+          <w:rFonts w:ascii="Arial" w:hAnsi="Arial" w:cs="Arial"/>
+          <w:i/>
+          <w:iCs/>
+          <w:sz w:val="24"/>
+          <w:szCs w:val="24"/>
+          <w:lang w:val="es-ES"/>
+        </w:rPr>
+        <w:t>, sin embargo, se ha encontrado que esos archivos vienen con dos tipos de formato</w:t>
+      </w:r>
+      <w:r>
+        <w:rPr>
+          <w:rFonts w:ascii="Arial" w:hAnsi="Arial" w:cs="Arial"/>
+          <w:i/>
+          <w:iCs/>
+          <w:sz w:val="24"/>
+          <w:szCs w:val="24"/>
+          <w:lang w:val="es-ES"/>
+        </w:rPr>
+        <w:t>, algunos lo suben con un formato UTF-8 y otros con un formato ANSI, por lo tanto cuando se hace el cargue de archivos</w:t>
+      </w:r>
+      <w:r>
+        <w:rPr>
+          <w:rFonts w:ascii="Arial" w:hAnsi="Arial" w:cs="Arial"/>
+          <w:i/>
+          <w:iCs/>
+          <w:sz w:val="24"/>
+          <w:szCs w:val="24"/>
+          <w:lang w:val="es-ES"/>
+        </w:rPr>
+        <w:t>, el Web Service sube los datos a la Base de Datos</w:t>
+      </w:r>
+      <w:r>
+        <w:rPr>
+          <w:rFonts w:ascii="Arial" w:hAnsi="Arial" w:cs="Arial"/>
+          <w:i/>
+          <w:iCs/>
+          <w:sz w:val="24"/>
+          <w:szCs w:val="24"/>
+          <w:lang w:val="es-ES"/>
+        </w:rPr>
+        <w:t xml:space="preserve"> y van a aparecer unos caracteres especiales.</w:t>
+      </w:r>
+      <w:r>
+        <w:rPr>
+          <w:rFonts w:ascii="Arial" w:hAnsi="Arial" w:cs="Arial"/>
+          <w:i/>
+          <w:iCs/>
+          <w:sz w:val="24"/>
+          <w:szCs w:val="24"/>
+          <w:lang w:val="es-ES"/>
+        </w:rPr>
+        <w:t>”</w:t>
+      </w:r>
     </w:p>
     <w:p>
       <w:pPr>
@@ -3124,6 +3324,57 @@
     <w:p>
       <w:pPr>
         <w:pStyle w:val="Prrafodelista"/>
+        <w:numPr>
+          <w:ilvl w:val="0"/>
+          <w:numId w:val="9"/>
+        </w:numPr>
+        <w:jc w:val="both"/>
+        <w:rPr>
+          <w:rFonts w:ascii="Arial" w:hAnsi="Arial" w:cs="Arial"/>
+          <w:i/>
+          <w:iCs/>
+          <w:sz w:val="24"/>
+          <w:szCs w:val="24"/>
+          <w:lang w:val="es-ES"/>
+        </w:rPr>
+      </w:pPr>
+      <w:r>
+        <w:rPr>
+          <w:rFonts w:ascii="Arial" w:hAnsi="Arial" w:cs="Arial"/>
+          <w:i/>
+          <w:iCs/>
+          <w:sz w:val="24"/>
+          <w:szCs w:val="24"/>
+          <w:lang w:val="es-ES"/>
+        </w:rPr>
+        <w:t>“</w:t>
+      </w:r>
+      <w:r>
+        <w:rPr>
+          <w:rFonts w:ascii="Arial" w:hAnsi="Arial" w:cs="Arial"/>
+          <w:i/>
+          <w:iCs/>
+          <w:sz w:val="24"/>
+          <w:szCs w:val="24"/>
+          <w:lang w:val="es-ES"/>
+        </w:rPr>
+        <w:t>¿Cuál es el nivel de gravedad y existe alguna otra causa principal</w:t>
+      </w:r>
+      <w:r>
+        <w:rPr>
+          <w:rFonts w:ascii="Arial" w:hAnsi="Arial" w:cs="Arial"/>
+          <w:i/>
+          <w:iCs/>
+          <w:sz w:val="24"/>
+          <w:szCs w:val="24"/>
+          <w:lang w:val="es-ES"/>
+        </w:rPr>
+        <w:t>?”</w:t>
+      </w:r>
+    </w:p>
+    <w:p>
+      <w:pPr>
+        <w:pStyle w:val="Prrafodelista"/>
         <w:ind w:left="1211"/>
         <w:jc w:val="both"/>
         <w:rPr>
@@ -3137,28 +3388,138 @@
     <w:p>
       <w:pPr>
         <w:pStyle w:val="Prrafodelista"/>
-        <w:ind w:left="0"/>
-        <w:jc w:val="both"/>
-        <w:rPr>
-          <w:rFonts w:ascii="Arial" w:hAnsi="Arial" w:cs="Arial"/>
-          <w:sz w:val="24"/>
-          <w:szCs w:val="24"/>
-          <w:lang w:val="es-ES"/>
-        </w:rPr>
-      </w:pPr>
-    </w:p>
-    <w:p>
-      <w:pPr>
-        <w:pStyle w:val="Prrafodelista"/>
         <w:ind w:left="1211"/>
         <w:jc w:val="both"/>
         <w:rPr>
           <w:rFonts w:ascii="Arial" w:hAnsi="Arial" w:cs="Arial"/>
-          <w:sz w:val="24"/>
-          <w:szCs w:val="24"/>
-          <w:lang w:val="es-ES"/>
-        </w:rPr>
-      </w:pPr>
+          <w:i/>
+          <w:iCs/>
+          <w:sz w:val="24"/>
+          <w:szCs w:val="24"/>
+          <w:lang w:val="es-ES"/>
+        </w:rPr>
+      </w:pPr>
+      <w:r>
+        <w:rPr>
+          <w:rFonts w:ascii="Arial" w:hAnsi="Arial" w:cs="Arial"/>
+          <w:i/>
+          <w:iCs/>
+          <w:sz w:val="24"/>
+          <w:szCs w:val="24"/>
+          <w:lang w:val="es-ES"/>
+        </w:rPr>
+        <w:t>“</w:t>
+      </w:r>
+      <w:r>
+        <w:rPr>
+          <w:rFonts w:ascii="Arial" w:hAnsi="Arial" w:cs="Arial"/>
+          <w:i/>
+          <w:iCs/>
+          <w:sz w:val="24"/>
+          <w:szCs w:val="24"/>
+          <w:lang w:val="es-ES"/>
+        </w:rPr>
+        <w:t>El formato es el problema principalmente, y el nivel de gravedad</w:t>
+      </w:r>
+      <w:r>
+        <w:rPr>
+          <w:rFonts w:ascii="Arial" w:hAnsi="Arial" w:cs="Arial"/>
+          <w:i/>
+          <w:iCs/>
+          <w:sz w:val="24"/>
+          <w:szCs w:val="24"/>
+          <w:lang w:val="es-ES"/>
+        </w:rPr>
+        <w:t xml:space="preserve"> radica en que si se suben datos con caracteres especiales</w:t>
+      </w:r>
+      <w:r>
+        <w:rPr>
+          <w:rFonts w:ascii="Arial" w:hAnsi="Arial" w:cs="Arial"/>
+          <w:i/>
+          <w:iCs/>
+          <w:sz w:val="24"/>
+          <w:szCs w:val="24"/>
+          <w:lang w:val="es-ES"/>
+        </w:rPr>
+        <w:t xml:space="preserve">, al momento en que el Buscador de Empleo haga lectura de </w:t>
+      </w:r>
+      <w:r>
+        <w:rPr>
+          <w:rFonts w:ascii="Arial" w:hAnsi="Arial" w:cs="Arial"/>
+          <w:i/>
+          <w:iCs/>
+          <w:sz w:val="24"/>
+          <w:szCs w:val="24"/>
+          <w:lang w:val="es-ES"/>
+        </w:rPr>
+        <w:t>dichos</w:t>
+      </w:r>
+      <w:r>
+        <w:rPr>
+          <w:rFonts w:ascii="Arial" w:hAnsi="Arial" w:cs="Arial"/>
+          <w:i/>
+          <w:iCs/>
+          <w:sz w:val="24"/>
+          <w:szCs w:val="24"/>
+          <w:lang w:val="es-ES"/>
+        </w:rPr>
+        <w:t xml:space="preserve"> datos </w:t>
+      </w:r>
+      <w:r>
+        <w:rPr>
+          <w:rFonts w:ascii="Arial" w:hAnsi="Arial" w:cs="Arial"/>
+          <w:i/>
+          <w:iCs/>
+          <w:sz w:val="24"/>
+          <w:szCs w:val="24"/>
+          <w:lang w:val="es-ES"/>
+        </w:rPr>
+        <w:t>a esas</w:t>
+      </w:r>
+      <w:r>
+        <w:rPr>
+          <w:rFonts w:ascii="Arial" w:hAnsi="Arial" w:cs="Arial"/>
+          <w:i/>
+          <w:iCs/>
+          <w:sz w:val="24"/>
+          <w:szCs w:val="24"/>
+          <w:lang w:val="es-ES"/>
+        </w:rPr>
+        <w:t xml:space="preserve"> vacantes</w:t>
+      </w:r>
+      <w:r>
+        <w:rPr>
+          <w:rFonts w:ascii="Arial" w:hAnsi="Arial" w:cs="Arial"/>
+          <w:i/>
+          <w:iCs/>
+          <w:sz w:val="24"/>
+          <w:szCs w:val="24"/>
+          <w:lang w:val="es-ES"/>
+        </w:rPr>
+        <w:t>, inmediatamente van a aparecer esos caracteres especiales y se van a ver horribles</w:t>
+      </w:r>
+      <w:r>
+        <w:rPr>
+          <w:rFonts w:ascii="Arial" w:hAnsi="Arial" w:cs="Arial"/>
+          <w:i/>
+          <w:iCs/>
+          <w:sz w:val="24"/>
+          <w:szCs w:val="24"/>
+          <w:lang w:val="es-ES"/>
+        </w:rPr>
+        <w:t>. Realmente la información no se va a ver bien</w:t>
+      </w:r>
+      <w:r>
+        <w:rPr>
+          <w:rFonts w:ascii="Arial" w:hAnsi="Arial" w:cs="Arial"/>
+          <w:i/>
+          <w:iCs/>
+          <w:sz w:val="24"/>
+          <w:szCs w:val="24"/>
+          <w:lang w:val="es-ES"/>
+        </w:rPr>
+        <w:t>”</w:t>
+      </w:r>
     </w:p>
     <w:p>
       <w:pPr>
@@ -3167,16 +3528,1074 @@
         <w:jc w:val="both"/>
         <w:rPr>
           <w:rFonts w:ascii="Arial" w:hAnsi="Arial" w:cs="Arial"/>
-          <w:sz w:val="24"/>
-          <w:szCs w:val="24"/>
-          <w:lang w:val="es-ES"/>
-        </w:rPr>
-      </w:pPr>
+          <w:i/>
+          <w:iCs/>
+          <w:sz w:val="24"/>
+          <w:szCs w:val="24"/>
+          <w:lang w:val="es-ES"/>
+        </w:rPr>
+      </w:pPr>
+    </w:p>
+    <w:p>
+      <w:pPr>
+        <w:pStyle w:val="Prrafodelista"/>
+        <w:numPr>
+          <w:ilvl w:val="0"/>
+          <w:numId w:val="9"/>
+        </w:numPr>
+        <w:jc w:val="both"/>
+        <w:rPr>
+          <w:rFonts w:ascii="Arial" w:hAnsi="Arial" w:cs="Arial"/>
+          <w:i/>
+          <w:iCs/>
+          <w:sz w:val="24"/>
+          <w:szCs w:val="24"/>
+          <w:lang w:val="es-ES"/>
+        </w:rPr>
+      </w:pPr>
+      <w:r>
+        <w:rPr>
+          <w:rFonts w:ascii="Arial" w:hAnsi="Arial" w:cs="Arial"/>
+          <w:i/>
+          <w:iCs/>
+          <w:sz w:val="24"/>
+          <w:szCs w:val="24"/>
+          <w:lang w:val="es-ES"/>
+        </w:rPr>
+        <w:t>“</w:t>
+      </w:r>
+      <w:r>
+        <w:rPr>
+          <w:rFonts w:ascii="Arial" w:hAnsi="Arial" w:cs="Arial"/>
+          <w:i/>
+          <w:iCs/>
+          <w:sz w:val="24"/>
+          <w:szCs w:val="24"/>
+          <w:lang w:val="es-ES"/>
+        </w:rPr>
+        <w:t>¿</w:t>
+      </w:r>
+      <w:r>
+        <w:rPr>
+          <w:rFonts w:ascii="Arial" w:hAnsi="Arial" w:cs="Arial"/>
+          <w:i/>
+          <w:iCs/>
+          <w:sz w:val="24"/>
+          <w:szCs w:val="24"/>
+          <w:lang w:val="es-ES"/>
+        </w:rPr>
+        <w:t xml:space="preserve">Existe un problema en la parte </w:t>
+      </w:r>
+      <w:r>
+        <w:rPr>
+          <w:rFonts w:ascii="Arial" w:hAnsi="Arial" w:cs="Arial"/>
+          <w:i/>
+          <w:iCs/>
+          <w:sz w:val="24"/>
+          <w:szCs w:val="24"/>
+          <w:lang w:val="es-ES"/>
+        </w:rPr>
+        <w:t>estadística</w:t>
+      </w:r>
+      <w:r>
+        <w:rPr>
+          <w:rFonts w:ascii="Arial" w:hAnsi="Arial" w:cs="Arial"/>
+          <w:i/>
+          <w:iCs/>
+          <w:sz w:val="24"/>
+          <w:szCs w:val="24"/>
+          <w:lang w:val="es-ES"/>
+        </w:rPr>
+        <w:t>?”</w:t>
+      </w:r>
     </w:p>
     <w:p>
       <w:pPr>
         <w:pStyle w:val="Prrafodelista"/>
         <w:ind w:left="1211"/>
+        <w:jc w:val="both"/>
+        <w:rPr>
+          <w:rFonts w:ascii="Arial" w:hAnsi="Arial" w:cs="Arial"/>
+          <w:sz w:val="24"/>
+          <w:szCs w:val="24"/>
+          <w:lang w:val="es-ES"/>
+        </w:rPr>
+      </w:pPr>
+    </w:p>
+    <w:p>
+      <w:pPr>
+        <w:pStyle w:val="Prrafodelista"/>
+        <w:ind w:left="1211"/>
+        <w:jc w:val="both"/>
+        <w:rPr>
+          <w:rFonts w:ascii="Arial" w:hAnsi="Arial" w:cs="Arial"/>
+          <w:i/>
+          <w:iCs/>
+          <w:sz w:val="24"/>
+          <w:szCs w:val="24"/>
+          <w:lang w:val="es-ES"/>
+        </w:rPr>
+      </w:pPr>
+      <w:r>
+        <w:rPr>
+          <w:rFonts w:ascii="Arial" w:hAnsi="Arial" w:cs="Arial"/>
+          <w:i/>
+          <w:iCs/>
+          <w:sz w:val="24"/>
+          <w:szCs w:val="24"/>
+          <w:lang w:val="es-ES"/>
+        </w:rPr>
+        <w:t>“</w:t>
+      </w:r>
+      <w:r>
+        <w:rPr>
+          <w:rFonts w:ascii="Arial" w:hAnsi="Arial" w:cs="Arial"/>
+          <w:i/>
+          <w:iCs/>
+          <w:sz w:val="24"/>
+          <w:szCs w:val="24"/>
+          <w:lang w:val="es-ES"/>
+        </w:rPr>
+        <w:t>Si claro, todos los datos van a otras subdirecciones de la Unidad</w:t>
+      </w:r>
+      <w:r>
+        <w:rPr>
+          <w:rFonts w:ascii="Arial" w:hAnsi="Arial" w:cs="Arial"/>
+          <w:i/>
+          <w:iCs/>
+          <w:sz w:val="24"/>
+          <w:szCs w:val="24"/>
+          <w:lang w:val="es-ES"/>
+        </w:rPr>
+        <w:t>, que son</w:t>
+      </w:r>
+      <w:r>
+        <w:rPr>
+          <w:rFonts w:ascii="Arial" w:hAnsi="Arial" w:cs="Arial"/>
+          <w:i/>
+          <w:iCs/>
+          <w:sz w:val="24"/>
+          <w:szCs w:val="24"/>
+          <w:lang w:val="es-ES"/>
+        </w:rPr>
+        <w:t xml:space="preserve"> necesarios </w:t>
+      </w:r>
+      <w:r>
+        <w:rPr>
+          <w:rFonts w:ascii="Arial" w:hAnsi="Arial" w:cs="Arial"/>
+          <w:i/>
+          <w:iCs/>
+          <w:sz w:val="24"/>
+          <w:szCs w:val="24"/>
+          <w:lang w:val="es-ES"/>
+        </w:rPr>
+        <w:t xml:space="preserve">para realizar las respectivas estadísticas, por lo tanto, una </w:t>
+      </w:r>
+      <w:r>
+        <w:rPr>
+          <w:rFonts w:ascii="Arial" w:hAnsi="Arial" w:cs="Arial"/>
+          <w:i/>
+          <w:iCs/>
+          <w:sz w:val="24"/>
+          <w:szCs w:val="24"/>
+          <w:lang w:val="es-ES"/>
+        </w:rPr>
+        <w:t xml:space="preserve">estadística dentro de los formatos normales se observaría bien, sin embargo, </w:t>
+      </w:r>
+      <w:r>
+        <w:rPr>
+          <w:rFonts w:ascii="Arial" w:hAnsi="Arial" w:cs="Arial"/>
+          <w:i/>
+          <w:iCs/>
+          <w:sz w:val="24"/>
+          <w:szCs w:val="24"/>
+          <w:lang w:val="es-ES"/>
+        </w:rPr>
+        <w:t>si se va a presentar una estadística con datos en formatos diferentes</w:t>
+      </w:r>
+      <w:r>
+        <w:rPr>
+          <w:rFonts w:ascii="Arial" w:hAnsi="Arial" w:cs="Arial"/>
+          <w:i/>
+          <w:iCs/>
+          <w:sz w:val="24"/>
+          <w:szCs w:val="24"/>
+          <w:lang w:val="es-ES"/>
+        </w:rPr>
+        <w:t>, ahí hay problemas también.</w:t>
+      </w:r>
+      <w:r>
+        <w:rPr>
+          <w:rFonts w:ascii="Arial" w:hAnsi="Arial" w:cs="Arial"/>
+          <w:i/>
+          <w:iCs/>
+          <w:sz w:val="24"/>
+          <w:szCs w:val="24"/>
+          <w:lang w:val="es-ES"/>
+        </w:rPr>
+        <w:t>”</w:t>
+      </w:r>
+    </w:p>
+    <w:p>
+      <w:pPr>
+        <w:pStyle w:val="Prrafodelista"/>
+        <w:ind w:left="1211"/>
+        <w:jc w:val="both"/>
+        <w:rPr>
+          <w:rFonts w:ascii="Arial" w:hAnsi="Arial" w:cs="Arial"/>
+          <w:i/>
+          <w:iCs/>
+          <w:sz w:val="24"/>
+          <w:szCs w:val="24"/>
+          <w:lang w:val="es-ES"/>
+        </w:rPr>
+      </w:pPr>
+    </w:p>
+    <w:p>
+      <w:pPr>
+        <w:pStyle w:val="Prrafodelista"/>
+        <w:numPr>
+          <w:ilvl w:val="0"/>
+          <w:numId w:val="9"/>
+        </w:numPr>
+        <w:jc w:val="both"/>
+        <w:rPr>
+          <w:rFonts w:ascii="Arial" w:hAnsi="Arial" w:cs="Arial"/>
+          <w:i/>
+          <w:iCs/>
+          <w:sz w:val="24"/>
+          <w:szCs w:val="24"/>
+          <w:lang w:val="es-ES"/>
+        </w:rPr>
+      </w:pPr>
+      <w:r>
+        <w:rPr>
+          <w:rFonts w:ascii="Arial" w:hAnsi="Arial" w:cs="Arial"/>
+          <w:i/>
+          <w:iCs/>
+          <w:sz w:val="24"/>
+          <w:szCs w:val="24"/>
+          <w:lang w:val="es-ES"/>
+        </w:rPr>
+        <w:t>“</w:t>
+      </w:r>
+      <w:r>
+        <w:rPr>
+          <w:rFonts w:ascii="Arial" w:hAnsi="Arial" w:cs="Arial"/>
+          <w:i/>
+          <w:iCs/>
+          <w:sz w:val="24"/>
+          <w:szCs w:val="24"/>
+          <w:lang w:val="es-ES"/>
+        </w:rPr>
+        <w:t>¿</w:t>
+      </w:r>
+      <w:r>
+        <w:rPr>
+          <w:rFonts w:ascii="Arial" w:hAnsi="Arial" w:cs="Arial"/>
+          <w:i/>
+          <w:iCs/>
+          <w:sz w:val="24"/>
+          <w:szCs w:val="24"/>
+          <w:lang w:val="es-ES"/>
+        </w:rPr>
+        <w:t>Con que frecuencia se presenta este Problema</w:t>
+      </w:r>
+      <w:r>
+        <w:rPr>
+          <w:rFonts w:ascii="Arial" w:hAnsi="Arial" w:cs="Arial"/>
+          <w:i/>
+          <w:iCs/>
+          <w:sz w:val="24"/>
+          <w:szCs w:val="24"/>
+          <w:lang w:val="es-ES"/>
+        </w:rPr>
+        <w:t>?”</w:t>
+      </w:r>
+    </w:p>
+    <w:p>
+      <w:pPr>
+        <w:pStyle w:val="Prrafodelista"/>
+        <w:ind w:left="1211"/>
+        <w:jc w:val="both"/>
+        <w:rPr>
+          <w:rFonts w:ascii="Arial" w:hAnsi="Arial" w:cs="Arial"/>
+          <w:sz w:val="24"/>
+          <w:szCs w:val="24"/>
+          <w:lang w:val="es-ES"/>
+        </w:rPr>
+      </w:pPr>
+    </w:p>
+    <w:p>
+      <w:pPr>
+        <w:pStyle w:val="Prrafodelista"/>
+        <w:ind w:left="1211"/>
+        <w:jc w:val="both"/>
+        <w:rPr>
+          <w:rFonts w:ascii="Arial" w:hAnsi="Arial" w:cs="Arial"/>
+          <w:i/>
+          <w:iCs/>
+          <w:sz w:val="24"/>
+          <w:szCs w:val="24"/>
+          <w:lang w:val="es-ES"/>
+        </w:rPr>
+      </w:pPr>
+      <w:r>
+        <w:rPr>
+          <w:rFonts w:ascii="Arial" w:hAnsi="Arial" w:cs="Arial"/>
+          <w:i/>
+          <w:iCs/>
+          <w:sz w:val="24"/>
+          <w:szCs w:val="24"/>
+          <w:lang w:val="es-ES"/>
+        </w:rPr>
+        <w:t>“</w:t>
+      </w:r>
+      <w:r>
+        <w:rPr>
+          <w:rFonts w:ascii="Arial" w:hAnsi="Arial" w:cs="Arial"/>
+          <w:i/>
+          <w:iCs/>
+          <w:sz w:val="24"/>
+          <w:szCs w:val="24"/>
+          <w:lang w:val="es-ES"/>
+        </w:rPr>
+        <w:t>El Problema es a diario, porque los Prestadores suben los archivos todos los días</w:t>
+      </w:r>
+      <w:r>
+        <w:rPr>
+          <w:rFonts w:ascii="Arial" w:hAnsi="Arial" w:cs="Arial"/>
+          <w:i/>
+          <w:iCs/>
+          <w:sz w:val="24"/>
+          <w:szCs w:val="24"/>
+          <w:lang w:val="es-ES"/>
+        </w:rPr>
+        <w:t>.”</w:t>
+      </w:r>
+    </w:p>
+    <w:p>
+      <w:pPr>
+        <w:pStyle w:val="Prrafodelista"/>
+        <w:ind w:left="1211"/>
+        <w:jc w:val="both"/>
+        <w:rPr>
+          <w:rFonts w:ascii="Arial" w:hAnsi="Arial" w:cs="Arial"/>
+          <w:i/>
+          <w:iCs/>
+          <w:sz w:val="24"/>
+          <w:szCs w:val="24"/>
+          <w:lang w:val="es-ES"/>
+        </w:rPr>
+      </w:pPr>
+    </w:p>
+    <w:p>
+      <w:pPr>
+        <w:pStyle w:val="Prrafodelista"/>
+        <w:numPr>
+          <w:ilvl w:val="0"/>
+          <w:numId w:val="9"/>
+        </w:numPr>
+        <w:jc w:val="both"/>
+        <w:rPr>
+          <w:rFonts w:ascii="Arial" w:hAnsi="Arial" w:cs="Arial"/>
+          <w:i/>
+          <w:iCs/>
+          <w:sz w:val="24"/>
+          <w:szCs w:val="24"/>
+          <w:lang w:val="es-ES"/>
+        </w:rPr>
+      </w:pPr>
+      <w:r>
+        <w:rPr>
+          <w:rFonts w:ascii="Arial" w:hAnsi="Arial" w:cs="Arial"/>
+          <w:i/>
+          <w:iCs/>
+          <w:sz w:val="24"/>
+          <w:szCs w:val="24"/>
+          <w:lang w:val="es-ES"/>
+        </w:rPr>
+        <w:lastRenderedPageBreak/>
+        <w:t>“</w:t>
+      </w:r>
+      <w:r>
+        <w:rPr>
+          <w:rFonts w:ascii="Arial" w:hAnsi="Arial" w:cs="Arial"/>
+          <w:i/>
+          <w:iCs/>
+          <w:sz w:val="24"/>
+          <w:szCs w:val="24"/>
+          <w:lang w:val="es-ES"/>
+        </w:rPr>
+        <w:t>¿</w:t>
+      </w:r>
+      <w:r>
+        <w:rPr>
+          <w:rFonts w:ascii="Arial" w:hAnsi="Arial" w:cs="Arial"/>
+          <w:i/>
+          <w:iCs/>
+          <w:sz w:val="24"/>
+          <w:szCs w:val="24"/>
+          <w:lang w:val="es-ES"/>
+        </w:rPr>
+        <w:t>Además de los funcionarios dentro de la empresa,</w:t>
+      </w:r>
+      <w:r>
+        <w:rPr>
+          <w:rFonts w:ascii="Arial" w:hAnsi="Arial" w:cs="Arial"/>
+          <w:i/>
+          <w:iCs/>
+          <w:sz w:val="24"/>
+          <w:szCs w:val="24"/>
+          <w:lang w:val="es-ES"/>
+        </w:rPr>
+        <w:t xml:space="preserve"> se ven otro tipo de usuarios afectados por estos problemas</w:t>
+      </w:r>
+      <w:r>
+        <w:rPr>
+          <w:rFonts w:ascii="Arial" w:hAnsi="Arial" w:cs="Arial"/>
+          <w:i/>
+          <w:iCs/>
+          <w:sz w:val="24"/>
+          <w:szCs w:val="24"/>
+          <w:lang w:val="es-ES"/>
+        </w:rPr>
+        <w:t>?”</w:t>
+      </w:r>
+    </w:p>
+    <w:p>
+      <w:pPr>
+        <w:pStyle w:val="Prrafodelista"/>
+        <w:ind w:left="1211"/>
+        <w:jc w:val="both"/>
+        <w:rPr>
+          <w:rFonts w:ascii="Arial" w:hAnsi="Arial" w:cs="Arial"/>
+          <w:sz w:val="24"/>
+          <w:szCs w:val="24"/>
+          <w:lang w:val="es-ES"/>
+        </w:rPr>
+      </w:pPr>
+    </w:p>
+    <w:p>
+      <w:pPr>
+        <w:pStyle w:val="Prrafodelista"/>
+        <w:ind w:left="1211"/>
+        <w:jc w:val="both"/>
+        <w:rPr>
+          <w:rFonts w:ascii="Arial" w:hAnsi="Arial" w:cs="Arial"/>
+          <w:i/>
+          <w:iCs/>
+          <w:sz w:val="24"/>
+          <w:szCs w:val="24"/>
+          <w:lang w:val="es-ES"/>
+        </w:rPr>
+      </w:pPr>
+      <w:r>
+        <w:rPr>
+          <w:rFonts w:ascii="Arial" w:hAnsi="Arial" w:cs="Arial"/>
+          <w:i/>
+          <w:iCs/>
+          <w:sz w:val="24"/>
+          <w:szCs w:val="24"/>
+          <w:lang w:val="es-ES"/>
+        </w:rPr>
+        <w:t>“</w:t>
+      </w:r>
+      <w:r>
+        <w:rPr>
+          <w:rFonts w:ascii="Arial" w:hAnsi="Arial" w:cs="Arial"/>
+          <w:i/>
+          <w:iCs/>
+          <w:sz w:val="24"/>
+          <w:szCs w:val="24"/>
+          <w:lang w:val="es-ES"/>
+        </w:rPr>
+        <w:t xml:space="preserve">Todas las personas, todos los Colombianos </w:t>
+      </w:r>
+      <w:r>
+        <w:rPr>
+          <w:rFonts w:ascii="Arial" w:hAnsi="Arial" w:cs="Arial"/>
+          <w:i/>
+          <w:iCs/>
+          <w:sz w:val="24"/>
+          <w:szCs w:val="24"/>
+          <w:lang w:val="es-ES"/>
+        </w:rPr>
+        <w:t>que entran a nuestro Servicio de Búsqueda de Empleo</w:t>
+      </w:r>
+      <w:r>
+        <w:rPr>
+          <w:rFonts w:ascii="Arial" w:hAnsi="Arial" w:cs="Arial"/>
+          <w:i/>
+          <w:iCs/>
+          <w:sz w:val="24"/>
+          <w:szCs w:val="24"/>
+          <w:lang w:val="es-ES"/>
+        </w:rPr>
+        <w:t xml:space="preserve"> se ven afectados</w:t>
+      </w:r>
+      <w:r>
+        <w:rPr>
+          <w:rFonts w:ascii="Arial" w:hAnsi="Arial" w:cs="Arial"/>
+          <w:i/>
+          <w:iCs/>
+          <w:sz w:val="24"/>
+          <w:szCs w:val="24"/>
+          <w:lang w:val="es-ES"/>
+        </w:rPr>
+        <w:t>.</w:t>
+      </w:r>
+      <w:r>
+        <w:rPr>
+          <w:rFonts w:ascii="Arial" w:hAnsi="Arial" w:cs="Arial"/>
+          <w:i/>
+          <w:iCs/>
+          <w:sz w:val="24"/>
+          <w:szCs w:val="24"/>
+          <w:lang w:val="es-ES"/>
+        </w:rPr>
+        <w:t xml:space="preserve"> Imagínese que</w:t>
+      </w:r>
+      <w:r>
+        <w:rPr>
+          <w:rFonts w:ascii="Arial" w:hAnsi="Arial" w:cs="Arial"/>
+          <w:i/>
+          <w:iCs/>
+          <w:sz w:val="24"/>
+          <w:szCs w:val="24"/>
+          <w:lang w:val="es-ES"/>
+        </w:rPr>
+        <w:t xml:space="preserve"> usted encuentre una oferta de empleo y que esta, esté mal escrita</w:t>
+      </w:r>
+      <w:r>
+        <w:rPr>
+          <w:rFonts w:ascii="Arial" w:hAnsi="Arial" w:cs="Arial"/>
+          <w:i/>
+          <w:iCs/>
+          <w:sz w:val="24"/>
+          <w:szCs w:val="24"/>
+          <w:lang w:val="es-ES"/>
+        </w:rPr>
+        <w:t xml:space="preserve">. </w:t>
+      </w:r>
+      <w:r>
+        <w:rPr>
+          <w:rFonts w:ascii="Arial" w:hAnsi="Arial" w:cs="Arial"/>
+          <w:i/>
+          <w:iCs/>
+          <w:sz w:val="24"/>
+          <w:szCs w:val="24"/>
+          <w:lang w:val="es-ES"/>
+        </w:rPr>
+        <w:t>Todos e</w:t>
+      </w:r>
+      <w:r>
+        <w:rPr>
+          <w:rFonts w:ascii="Arial" w:hAnsi="Arial" w:cs="Arial"/>
+          <w:i/>
+          <w:iCs/>
+          <w:sz w:val="24"/>
+          <w:szCs w:val="24"/>
+          <w:lang w:val="es-ES"/>
+        </w:rPr>
+        <w:t>llos son usuarios afectados, ya que no solamente la parte estadística de la Empresa, sino que también las personas que buscan empleo.</w:t>
+      </w:r>
+      <w:r>
+        <w:rPr>
+          <w:rFonts w:ascii="Arial" w:hAnsi="Arial" w:cs="Arial"/>
+          <w:i/>
+          <w:iCs/>
+          <w:sz w:val="24"/>
+          <w:szCs w:val="24"/>
+          <w:lang w:val="es-ES"/>
+        </w:rPr>
+        <w:t>”</w:t>
+      </w:r>
+    </w:p>
+    <w:p>
+      <w:pPr>
+        <w:pStyle w:val="Prrafodelista"/>
+        <w:ind w:left="1211"/>
+        <w:jc w:val="both"/>
+        <w:rPr>
+          <w:rFonts w:ascii="Arial" w:hAnsi="Arial" w:cs="Arial"/>
+          <w:i/>
+          <w:iCs/>
+          <w:sz w:val="24"/>
+          <w:szCs w:val="24"/>
+          <w:lang w:val="es-ES"/>
+        </w:rPr>
+      </w:pPr>
+    </w:p>
+    <w:p>
+      <w:pPr>
+        <w:pStyle w:val="Prrafodelista"/>
+        <w:numPr>
+          <w:ilvl w:val="0"/>
+          <w:numId w:val="9"/>
+        </w:numPr>
+        <w:jc w:val="both"/>
+        <w:rPr>
+          <w:rFonts w:ascii="Arial" w:hAnsi="Arial" w:cs="Arial"/>
+          <w:i/>
+          <w:iCs/>
+          <w:sz w:val="24"/>
+          <w:szCs w:val="24"/>
+          <w:lang w:val="es-ES"/>
+        </w:rPr>
+      </w:pPr>
+      <w:r>
+        <w:rPr>
+          <w:rFonts w:ascii="Arial" w:hAnsi="Arial" w:cs="Arial"/>
+          <w:i/>
+          <w:iCs/>
+          <w:sz w:val="24"/>
+          <w:szCs w:val="24"/>
+          <w:lang w:val="es-ES"/>
+        </w:rPr>
+        <w:t>“</w:t>
+      </w:r>
+      <w:r>
+        <w:rPr>
+          <w:rFonts w:ascii="Arial" w:hAnsi="Arial" w:cs="Arial"/>
+          <w:i/>
+          <w:iCs/>
+          <w:sz w:val="24"/>
+          <w:szCs w:val="24"/>
+          <w:lang w:val="es-ES"/>
+        </w:rPr>
+        <w:t>¿</w:t>
+      </w:r>
+      <w:r>
+        <w:rPr>
+          <w:rFonts w:ascii="Arial" w:hAnsi="Arial" w:cs="Arial"/>
+          <w:i/>
+          <w:iCs/>
+          <w:sz w:val="24"/>
+          <w:szCs w:val="24"/>
+          <w:lang w:val="es-ES"/>
+        </w:rPr>
+        <w:t>Y cuál considera usted que es la solución más adecuada para abordar este Problema</w:t>
+      </w:r>
+      <w:r>
+        <w:rPr>
+          <w:rFonts w:ascii="Arial" w:hAnsi="Arial" w:cs="Arial"/>
+          <w:i/>
+          <w:iCs/>
+          <w:sz w:val="24"/>
+          <w:szCs w:val="24"/>
+          <w:lang w:val="es-ES"/>
+        </w:rPr>
+        <w:t>?”</w:t>
+      </w:r>
+    </w:p>
+    <w:p>
+      <w:pPr>
+        <w:pStyle w:val="Prrafodelista"/>
+        <w:ind w:left="1211"/>
+        <w:jc w:val="both"/>
+        <w:rPr>
+          <w:rFonts w:ascii="Arial" w:hAnsi="Arial" w:cs="Arial"/>
+          <w:sz w:val="24"/>
+          <w:szCs w:val="24"/>
+          <w:lang w:val="es-ES"/>
+        </w:rPr>
+      </w:pPr>
+    </w:p>
+    <w:p>
+      <w:pPr>
+        <w:pStyle w:val="Prrafodelista"/>
+        <w:ind w:left="1211"/>
+        <w:jc w:val="both"/>
+        <w:rPr>
+          <w:rFonts w:ascii="Arial" w:hAnsi="Arial" w:cs="Arial"/>
+          <w:i/>
+          <w:iCs/>
+          <w:sz w:val="24"/>
+          <w:szCs w:val="24"/>
+          <w:lang w:val="es-ES"/>
+        </w:rPr>
+      </w:pPr>
+      <w:r>
+        <w:rPr>
+          <w:rFonts w:ascii="Arial" w:hAnsi="Arial" w:cs="Arial"/>
+          <w:i/>
+          <w:iCs/>
+          <w:sz w:val="24"/>
+          <w:szCs w:val="24"/>
+          <w:lang w:val="es-ES"/>
+        </w:rPr>
+        <w:t>“</w:t>
+      </w:r>
+      <w:r>
+        <w:rPr>
+          <w:rFonts w:ascii="Arial" w:hAnsi="Arial" w:cs="Arial"/>
+          <w:i/>
+          <w:iCs/>
+          <w:sz w:val="24"/>
+          <w:szCs w:val="24"/>
+          <w:lang w:val="es-ES"/>
+        </w:rPr>
+        <w:t>La idea es</w:t>
+      </w:r>
+      <w:r>
+        <w:rPr>
+          <w:rFonts w:ascii="Arial" w:hAnsi="Arial" w:cs="Arial"/>
+          <w:i/>
+          <w:iCs/>
+          <w:sz w:val="24"/>
+          <w:szCs w:val="24"/>
+          <w:lang w:val="es-ES"/>
+        </w:rPr>
+        <w:t xml:space="preserve"> reprogramar el Web Service encargado de hacer ese Proceso, y buscar</w:t>
+      </w:r>
+      <w:r>
+        <w:rPr>
+          <w:rFonts w:ascii="Arial" w:hAnsi="Arial" w:cs="Arial"/>
+          <w:i/>
+          <w:iCs/>
+          <w:sz w:val="24"/>
+          <w:szCs w:val="24"/>
+          <w:lang w:val="es-ES"/>
+        </w:rPr>
+        <w:t xml:space="preserve"> en donde revisa o hace la verificación de formatos y estandarizarlo</w:t>
+      </w:r>
+      <w:r>
+        <w:rPr>
+          <w:rFonts w:ascii="Arial" w:hAnsi="Arial" w:cs="Arial"/>
+          <w:i/>
+          <w:iCs/>
+          <w:sz w:val="24"/>
+          <w:szCs w:val="24"/>
+          <w:lang w:val="es-ES"/>
+        </w:rPr>
+        <w:t>.</w:t>
+      </w:r>
+      <w:r>
+        <w:rPr>
+          <w:rFonts w:ascii="Arial" w:hAnsi="Arial" w:cs="Arial"/>
+          <w:i/>
+          <w:iCs/>
+          <w:sz w:val="24"/>
+          <w:szCs w:val="24"/>
+          <w:lang w:val="es-ES"/>
+        </w:rPr>
+        <w:t xml:space="preserve"> Esa es una de las necesidades primordiales que hemos identificado</w:t>
+      </w:r>
+      <w:r>
+        <w:rPr>
+          <w:rFonts w:ascii="Arial" w:hAnsi="Arial" w:cs="Arial"/>
+          <w:i/>
+          <w:iCs/>
+          <w:sz w:val="24"/>
+          <w:szCs w:val="24"/>
+          <w:lang w:val="es-ES"/>
+        </w:rPr>
+        <w:t>. Hay que estandarizar estos archivos</w:t>
+      </w:r>
+      <w:r>
+        <w:rPr>
+          <w:rFonts w:ascii="Arial" w:hAnsi="Arial" w:cs="Arial"/>
+          <w:i/>
+          <w:iCs/>
+          <w:sz w:val="24"/>
+          <w:szCs w:val="24"/>
+          <w:lang w:val="es-ES"/>
+        </w:rPr>
+        <w:t xml:space="preserve"> en formato legibles UTF-8 a través del Web Service, o código fuente</w:t>
+      </w:r>
+      <w:r>
+        <w:rPr>
+          <w:rFonts w:ascii="Arial" w:hAnsi="Arial" w:cs="Arial"/>
+          <w:i/>
+          <w:iCs/>
+          <w:sz w:val="24"/>
+          <w:szCs w:val="24"/>
+          <w:lang w:val="es-ES"/>
+        </w:rPr>
+        <w:t>.</w:t>
+      </w:r>
+      <w:r>
+        <w:rPr>
+          <w:rFonts w:ascii="Arial" w:hAnsi="Arial" w:cs="Arial"/>
+          <w:i/>
+          <w:iCs/>
+          <w:sz w:val="24"/>
+          <w:szCs w:val="24"/>
+          <w:lang w:val="es-ES"/>
+        </w:rPr>
+        <w:t>”</w:t>
+      </w:r>
+    </w:p>
+    <w:p>
+      <w:pPr>
+        <w:pStyle w:val="Prrafodelista"/>
+        <w:ind w:left="1211"/>
+        <w:jc w:val="both"/>
+        <w:rPr>
+          <w:rFonts w:ascii="Arial" w:hAnsi="Arial" w:cs="Arial"/>
+          <w:i/>
+          <w:iCs/>
+          <w:sz w:val="24"/>
+          <w:szCs w:val="24"/>
+          <w:lang w:val="es-ES"/>
+        </w:rPr>
+      </w:pPr>
+    </w:p>
+    <w:p>
+      <w:pPr>
+        <w:pStyle w:val="Prrafodelista"/>
+        <w:numPr>
+          <w:ilvl w:val="0"/>
+          <w:numId w:val="9"/>
+        </w:numPr>
+        <w:jc w:val="both"/>
+        <w:rPr>
+          <w:rFonts w:ascii="Arial" w:hAnsi="Arial" w:cs="Arial"/>
+          <w:i/>
+          <w:iCs/>
+          <w:sz w:val="24"/>
+          <w:szCs w:val="24"/>
+          <w:lang w:val="es-ES"/>
+        </w:rPr>
+      </w:pPr>
+      <w:r>
+        <w:rPr>
+          <w:rFonts w:ascii="Arial" w:hAnsi="Arial" w:cs="Arial"/>
+          <w:i/>
+          <w:iCs/>
+          <w:sz w:val="24"/>
+          <w:szCs w:val="24"/>
+          <w:lang w:val="es-ES"/>
+        </w:rPr>
+        <w:t>“</w:t>
+      </w:r>
+      <w:r>
+        <w:rPr>
+          <w:rFonts w:ascii="Arial" w:hAnsi="Arial" w:cs="Arial"/>
+          <w:i/>
+          <w:iCs/>
+          <w:sz w:val="24"/>
+          <w:szCs w:val="24"/>
+          <w:lang w:val="es-ES"/>
+        </w:rPr>
+        <w:t>¿Y cuál</w:t>
+      </w:r>
+      <w:r>
+        <w:rPr>
+          <w:rFonts w:ascii="Arial" w:hAnsi="Arial" w:cs="Arial"/>
+          <w:i/>
+          <w:iCs/>
+          <w:sz w:val="24"/>
+          <w:szCs w:val="24"/>
+          <w:lang w:val="es-ES"/>
+        </w:rPr>
+        <w:t>es</w:t>
+      </w:r>
+      <w:r>
+        <w:rPr>
+          <w:rFonts w:ascii="Arial" w:hAnsi="Arial" w:cs="Arial"/>
+          <w:i/>
+          <w:iCs/>
+          <w:sz w:val="24"/>
+          <w:szCs w:val="24"/>
+          <w:lang w:val="es-ES"/>
+        </w:rPr>
+        <w:t xml:space="preserve"> considera</w:t>
+      </w:r>
+      <w:r>
+        <w:rPr>
+          <w:rFonts w:ascii="Arial" w:hAnsi="Arial" w:cs="Arial"/>
+          <w:i/>
+          <w:iCs/>
+          <w:sz w:val="24"/>
+          <w:szCs w:val="24"/>
+          <w:lang w:val="es-ES"/>
+        </w:rPr>
+        <w:t xml:space="preserve"> usted que son los beneficios o limitaciones que pueda existir en esta solución</w:t>
+      </w:r>
+      <w:r>
+        <w:rPr>
+          <w:rFonts w:ascii="Arial" w:hAnsi="Arial" w:cs="Arial"/>
+          <w:i/>
+          <w:iCs/>
+          <w:sz w:val="24"/>
+          <w:szCs w:val="24"/>
+          <w:lang w:val="es-ES"/>
+        </w:rPr>
+        <w:t>?”</w:t>
+      </w:r>
+    </w:p>
+    <w:p>
+      <w:pPr>
+        <w:pStyle w:val="Prrafodelista"/>
+        <w:ind w:left="1211"/>
+        <w:jc w:val="both"/>
+        <w:rPr>
+          <w:rFonts w:ascii="Arial" w:hAnsi="Arial" w:cs="Arial"/>
+          <w:sz w:val="24"/>
+          <w:szCs w:val="24"/>
+          <w:lang w:val="es-ES"/>
+        </w:rPr>
+      </w:pPr>
+    </w:p>
+    <w:p>
+      <w:pPr>
+        <w:pStyle w:val="Prrafodelista"/>
+        <w:ind w:left="1211"/>
+        <w:jc w:val="both"/>
+        <w:rPr>
+          <w:rFonts w:ascii="Arial" w:hAnsi="Arial" w:cs="Arial"/>
+          <w:i/>
+          <w:iCs/>
+          <w:sz w:val="24"/>
+          <w:szCs w:val="24"/>
+          <w:lang w:val="es-ES"/>
+        </w:rPr>
+      </w:pPr>
+      <w:r>
+        <w:rPr>
+          <w:rFonts w:ascii="Arial" w:hAnsi="Arial" w:cs="Arial"/>
+          <w:i/>
+          <w:iCs/>
+          <w:sz w:val="24"/>
+          <w:szCs w:val="24"/>
+          <w:lang w:val="es-ES"/>
+        </w:rPr>
+        <w:t>“</w:t>
+      </w:r>
+      <w:r>
+        <w:rPr>
+          <w:rFonts w:ascii="Arial" w:hAnsi="Arial" w:cs="Arial"/>
+          <w:i/>
+          <w:iCs/>
+          <w:sz w:val="24"/>
+          <w:szCs w:val="24"/>
+          <w:lang w:val="es-ES"/>
+        </w:rPr>
+        <w:t>Los beneficios es que los datos presentados tanto en estadística, y en la visualización a través de nuestros Sitios Web, van a ser de mejor calidad</w:t>
+      </w:r>
+      <w:r>
+        <w:rPr>
+          <w:rFonts w:ascii="Arial" w:hAnsi="Arial" w:cs="Arial"/>
+          <w:i/>
+          <w:iCs/>
+          <w:sz w:val="24"/>
+          <w:szCs w:val="24"/>
+          <w:lang w:val="es-ES"/>
+        </w:rPr>
+        <w:t>, y van a ser más claros, permitiendo así tener una mayor exactitud</w:t>
+      </w:r>
+      <w:r>
+        <w:rPr>
+          <w:rFonts w:ascii="Arial" w:hAnsi="Arial" w:cs="Arial"/>
+          <w:i/>
+          <w:iCs/>
+          <w:sz w:val="24"/>
+          <w:szCs w:val="24"/>
+          <w:lang w:val="es-ES"/>
+        </w:rPr>
+        <w:t xml:space="preserve"> en la presentación de los datos</w:t>
+      </w:r>
+      <w:r>
+        <w:rPr>
+          <w:rFonts w:ascii="Arial" w:hAnsi="Arial" w:cs="Arial"/>
+          <w:i/>
+          <w:iCs/>
+          <w:sz w:val="24"/>
+          <w:szCs w:val="24"/>
+          <w:lang w:val="es-ES"/>
+        </w:rPr>
+        <w:t>.</w:t>
+      </w:r>
+      <w:r>
+        <w:rPr>
+          <w:rFonts w:ascii="Arial" w:hAnsi="Arial" w:cs="Arial"/>
+          <w:i/>
+          <w:iCs/>
+          <w:sz w:val="24"/>
+          <w:szCs w:val="24"/>
+          <w:lang w:val="es-ES"/>
+        </w:rPr>
+        <w:t xml:space="preserve"> En cuanto a limitaciones, no creo que exista alguna</w:t>
+      </w:r>
+      <w:r>
+        <w:rPr>
+          <w:rFonts w:ascii="Arial" w:hAnsi="Arial" w:cs="Arial"/>
+          <w:i/>
+          <w:iCs/>
+          <w:sz w:val="24"/>
+          <w:szCs w:val="24"/>
+          <w:lang w:val="es-ES"/>
+        </w:rPr>
+        <w:t>, realmente en la identificación del problema estamos diciendo, ya identificamos</w:t>
+      </w:r>
+      <w:r>
+        <w:rPr>
+          <w:rFonts w:ascii="Arial" w:hAnsi="Arial" w:cs="Arial"/>
+          <w:i/>
+          <w:iCs/>
+          <w:sz w:val="24"/>
+          <w:szCs w:val="24"/>
+          <w:lang w:val="es-ES"/>
+        </w:rPr>
+        <w:t xml:space="preserve"> cual es el Problema</w:t>
+      </w:r>
+      <w:r>
+        <w:rPr>
+          <w:rFonts w:ascii="Arial" w:hAnsi="Arial" w:cs="Arial"/>
+          <w:i/>
+          <w:iCs/>
+          <w:sz w:val="24"/>
+          <w:szCs w:val="24"/>
+          <w:lang w:val="es-ES"/>
+        </w:rPr>
+        <w:t>, queremos solucionarlo y como lo vamos a solucionar, entonces creo que limitaciones no vamos a tener.</w:t>
+      </w:r>
+      <w:r>
+        <w:rPr>
+          <w:rFonts w:ascii="Arial" w:hAnsi="Arial" w:cs="Arial"/>
+          <w:i/>
+          <w:iCs/>
+          <w:sz w:val="24"/>
+          <w:szCs w:val="24"/>
+          <w:lang w:val="es-ES"/>
+        </w:rPr>
+        <w:t>”</w:t>
+      </w:r>
+    </w:p>
+    <w:p>
+      <w:pPr>
+        <w:pStyle w:val="Prrafodelista"/>
+        <w:ind w:left="1211"/>
+        <w:jc w:val="both"/>
+        <w:rPr>
+          <w:rFonts w:ascii="Arial" w:hAnsi="Arial" w:cs="Arial"/>
+          <w:i/>
+          <w:iCs/>
+          <w:sz w:val="24"/>
+          <w:szCs w:val="24"/>
+          <w:lang w:val="es-ES"/>
+        </w:rPr>
+      </w:pPr>
+    </w:p>
+    <w:p>
+      <w:pPr>
+        <w:pStyle w:val="Prrafodelista"/>
+        <w:ind w:left="1211"/>
+        <w:jc w:val="both"/>
+        <w:rPr>
+          <w:rFonts w:ascii="Arial" w:hAnsi="Arial" w:cs="Arial"/>
+          <w:i/>
+          <w:iCs/>
+          <w:sz w:val="24"/>
+          <w:szCs w:val="24"/>
+          <w:lang w:val="es-ES"/>
+        </w:rPr>
+      </w:pPr>
+    </w:p>
+    <w:p>
+      <w:pPr>
         <w:jc w:val="both"/>
         <w:rPr>
           <w:rFonts w:ascii="Arial" w:hAnsi="Arial" w:cs="Arial"/>
@@ -3214,6 +4633,120 @@
 <file path=word/numbering.xml><?xml version="1.0" encoding="utf-8"?>
 <w:numbering xmlns:wpc="http://schemas.microsoft.com/office/word/2010/wordprocessingCanvas" xmlns:cx="http://schemas.microsoft.com/office/drawing/2014/chartex" xmlns:cx1="http://schemas.microsoft.com/office/drawing/2015/9/8/chartex" xmlns:cx2="http://schemas.microsoft.com/office/drawing/2015/10/21/chartex" xmlns:cx3="http://schemas.microsoft.com/office/drawing/2016/5/9/chartex" xmlns:cx4="http://schemas.microsoft.com/office/drawing/2016/5/10/chartex" xmlns:cx5="http://schemas.microsoft.com/office/drawing/2016/5/11/chartex" xmlns:cx6="http://schemas.microsoft.com/office/drawing/2016/5/12/chartex" xmlns:cx7="http://schemas.microsoft.com/office/drawing/2016/5/13/chartex" xmlns:cx8="http://schemas.microsoft.com/office/drawing/2016/5/14/chartex" xmlns:mc="http://schemas.openxmlformats.org/markup-compatibility/2006" xmlns:aink="http://schemas.microsoft.com/office/drawing/2016/ink" xmlns:am3d="http://schemas.microsoft.com/office/drawing/2017/model3d" xmlns:o="urn:schemas-microsoft-com:office:office" xmlns:r="http://schemas.openxmlformats.org/officeDocument/2006/relationships" xmlns:m="http://schemas.openxmlformats.org/officeDocument/2006/math" xmlns:v="urn:schemas-microsoft-com:vml" xmlns:wp14="http://schemas.microsoft.com/office/word/2010/wordprocessingDrawing" xmlns:wp="http://schemas.openxmlformats.org/drawingml/2006/wordprocessingDrawing" xmlns:w10="urn:schemas-microsoft-com:office:word" xmlns:w="http://schemas.openxmlformats.org/wordprocessingml/2006/main" xmlns:w14="http://schemas.microsoft.com/office/word/2010/wordml" xmlns:w15="http://schemas.microsoft.com/office/word/2012/wordml" xmlns:w16cex="http://schemas.microsoft.com/office/word/2018/wordml/cex" xmlns:w16cid="http://schemas.microsoft.com/office/word/2016/wordml/cid" xmlns:w16="http://schemas.microsoft.com/office/word/2018/wordml" xmlns:w16sdtdh="http://schemas.microsoft.com/office/word/2020/wordml/sdtdatahash" xmlns:w16se="http://schemas.microsoft.com/office/word/2015/wordml/symex" xmlns:wpg="http://schemas.microsoft.com/office/word/2010/wordprocessingGroup" xmlns:wpi="http://schemas.microsoft.com/office/word/2010/wordprocessingInk" xmlns:wne="http://schemas.microsoft.com/office/word/2006/wordml" xmlns:wps="http://schemas.microsoft.com/office/word/2010/wordprocessingShape" mc:Ignorable="w14 w15 w16se w16cid w16 w16cex w16sdtdh wp14">
   <w:abstractNum w:abstractNumId="0" w15:restartNumberingAfterBreak="0">
+    <w:nsid w:val="15F50DE2"/>
+    <w:multiLevelType w:val="hybridMultilevel"/>
+    <w:tmpl w:val="EE944AD2"/>
+    <w:lvl w:ilvl="0" w:tplc="FFFFFFFF">
+      <w:start w:val="1"/>
+      <w:numFmt w:val="upperRoman"/>
+      <w:lvlText w:val="%1."/>
+      <w:lvlJc w:val="right"/>
+      <w:pPr>
+        <w:ind w:left="1211" w:hanging="360"/>
+      </w:pPr>
+      <w:rPr>
+        <w:i/>
+        <w:iCs/>
+      </w:rPr>
+    </w:lvl>
+    <w:lvl w:ilvl="1" w:tplc="FFFFFFFF" w:tentative="1">
+      <w:start w:val="1"/>
+      <w:numFmt w:val="bullet"/>
+      <w:lvlText w:val="o"/>
+      <w:lvlJc w:val="left"/>
+      <w:pPr>
+        <w:ind w:left="1931" w:hanging="360"/>
+      </w:pPr>
+      <w:rPr>
+        <w:rFonts w:ascii="Courier New" w:hAnsi="Courier New" w:cs="Courier New" w:hint="default"/>
+      </w:rPr>
+    </w:lvl>
+    <w:lvl w:ilvl="2" w:tplc="FFFFFFFF" w:tentative="1">
+      <w:start w:val="1"/>
+      <w:numFmt w:val="bullet"/>
+      <w:lvlText w:val=""/>
+      <w:lvlJc w:val="left"/>
+      <w:pPr>
+        <w:ind w:left="2651" w:hanging="360"/>
+      </w:pPr>
+      <w:rPr>
+        <w:rFonts w:ascii="Wingdings" w:hAnsi="Wingdings" w:hint="default"/>
+      </w:rPr>
+    </w:lvl>
+    <w:lvl w:ilvl="3" w:tplc="FFFFFFFF" w:tentative="1">
+      <w:start w:val="1"/>
+      <w:numFmt w:val="bullet"/>
+      <w:lvlText w:val=""/>
+      <w:lvlJc w:val="left"/>
+      <w:pPr>
+        <w:ind w:left="3371" w:hanging="360"/>
+      </w:pPr>
+      <w:rPr>
+        <w:rFonts w:ascii="Symbol" w:hAnsi="Symbol" w:hint="default"/>
+      </w:rPr>
+    </w:lvl>
+    <w:lvl w:ilvl="4" w:tplc="FFFFFFFF" w:tentative="1">
+      <w:start w:val="1"/>
+      <w:numFmt w:val="bullet"/>
+      <w:lvlText w:val="o"/>
+      <w:lvlJc w:val="left"/>
+      <w:pPr>
+        <w:ind w:left="4091" w:hanging="360"/>
+      </w:pPr>
+      <w:rPr>
+        <w:rFonts w:ascii="Courier New" w:hAnsi="Courier New" w:cs="Courier New" w:hint="default"/>
+      </w:rPr>
+    </w:lvl>
+    <w:lvl w:ilvl="5" w:tplc="FFFFFFFF" w:tentative="1">
+      <w:start w:val="1"/>
+      <w:numFmt w:val="bullet"/>
+      <w:lvlText w:val=""/>
+      <w:lvlJc w:val="left"/>
+      <w:pPr>
+        <w:ind w:left="4811" w:hanging="360"/>
+      </w:pPr>
+      <w:rPr>
+        <w:rFonts w:ascii="Wingdings" w:hAnsi="Wingdings" w:hint="default"/>
+      </w:rPr>
+    </w:lvl>
+    <w:lvl w:ilvl="6" w:tplc="FFFFFFFF" w:tentative="1">
+      <w:start w:val="1"/>
+      <w:numFmt w:val="bullet"/>
+      <w:lvlText w:val=""/>
+      <w:lvlJc w:val="left"/>
+      <w:pPr>
+        <w:ind w:left="5531" w:hanging="360"/>
+      </w:pPr>
+      <w:rPr>
+        <w:rFonts w:ascii="Symbol" w:hAnsi="Symbol" w:hint="default"/>
+      </w:rPr>
+    </w:lvl>
+    <w:lvl w:ilvl="7" w:tplc="FFFFFFFF" w:tentative="1">
+      <w:start w:val="1"/>
+      <w:numFmt w:val="bullet"/>
+      <w:lvlText w:val="o"/>
+      <w:lvlJc w:val="left"/>
+      <w:pPr>
+        <w:ind w:left="6251" w:hanging="360"/>
+      </w:pPr>
+      <w:rPr>
+        <w:rFonts w:ascii="Courier New" w:hAnsi="Courier New" w:cs="Courier New" w:hint="default"/>
+      </w:rPr>
+    </w:lvl>
+    <w:lvl w:ilvl="8" w:tplc="FFFFFFFF" w:tentative="1">
+      <w:start w:val="1"/>
+      <w:numFmt w:val="bullet"/>
+      <w:lvlText w:val=""/>
+      <w:lvlJc w:val="left"/>
+      <w:pPr>
+        <w:ind w:left="6971" w:hanging="360"/>
+      </w:pPr>
+      <w:rPr>
+        <w:rFonts w:ascii="Wingdings" w:hAnsi="Wingdings" w:hint="default"/>
+      </w:rPr>
+    </w:lvl>
+  </w:abstractNum>
+  <w:abstractNum w:abstractNumId="1" w15:restartNumberingAfterBreak="0">
     <w:nsid w:val="1A9D35DB"/>
     <w:multiLevelType w:val="hybridMultilevel"/>
     <w:tmpl w:val="9CCCE03A"/>
@@ -3326,7 +4859,7 @@
       </w:rPr>
     </w:lvl>
   </w:abstractNum>
-  <w:abstractNum w:abstractNumId="1" w15:restartNumberingAfterBreak="0">
+  <w:abstractNum w:abstractNumId="2" w15:restartNumberingAfterBreak="0">
     <w:nsid w:val="26BC421D"/>
     <w:multiLevelType w:val="hybridMultilevel"/>
     <w:tmpl w:val="370E788E"/>
@@ -3439,7 +4972,7 @@
       </w:rPr>
     </w:lvl>
   </w:abstractNum>
-  <w:abstractNum w:abstractNumId="2" w15:restartNumberingAfterBreak="0">
+  <w:abstractNum w:abstractNumId="3" w15:restartNumberingAfterBreak="0">
     <w:nsid w:val="286152AB"/>
     <w:multiLevelType w:val="hybridMultilevel"/>
     <w:tmpl w:val="7D4C6272"/>
@@ -3525,7 +5058,7 @@
       </w:pPr>
     </w:lvl>
   </w:abstractNum>
-  <w:abstractNum w:abstractNumId="3" w15:restartNumberingAfterBreak="0">
+  <w:abstractNum w:abstractNumId="4" w15:restartNumberingAfterBreak="0">
     <w:nsid w:val="2C992803"/>
     <w:multiLevelType w:val="hybridMultilevel"/>
     <w:tmpl w:val="79448EEE"/>
@@ -3611,7 +5144,7 @@
       </w:pPr>
     </w:lvl>
   </w:abstractNum>
-  <w:abstractNum w:abstractNumId="4" w15:restartNumberingAfterBreak="0">
+  <w:abstractNum w:abstractNumId="5" w15:restartNumberingAfterBreak="0">
     <w:nsid w:val="3F8D3E07"/>
     <w:multiLevelType w:val="hybridMultilevel"/>
     <w:tmpl w:val="8766E8AC"/>
@@ -3724,7 +5257,7 @@
       </w:rPr>
     </w:lvl>
   </w:abstractNum>
-  <w:abstractNum w:abstractNumId="5" w15:restartNumberingAfterBreak="0">
+  <w:abstractNum w:abstractNumId="6" w15:restartNumberingAfterBreak="0">
     <w:nsid w:val="48FA6B77"/>
     <w:multiLevelType w:val="hybridMultilevel"/>
     <w:tmpl w:val="0A6AC9F4"/>
@@ -3810,7 +5343,7 @@
       </w:pPr>
     </w:lvl>
   </w:abstractNum>
-  <w:abstractNum w:abstractNumId="6" w15:restartNumberingAfterBreak="0">
+  <w:abstractNum w:abstractNumId="7" w15:restartNumberingAfterBreak="0">
     <w:nsid w:val="5595714C"/>
     <w:multiLevelType w:val="hybridMultilevel"/>
     <w:tmpl w:val="94D8B2C4"/>
@@ -3896,7 +5429,7 @@
       </w:pPr>
     </w:lvl>
   </w:abstractNum>
-  <w:abstractNum w:abstractNumId="7" w15:restartNumberingAfterBreak="0">
+  <w:abstractNum w:abstractNumId="8" w15:restartNumberingAfterBreak="0">
     <w:nsid w:val="5BA81435"/>
     <w:multiLevelType w:val="hybridMultilevel"/>
     <w:tmpl w:val="EE944AD2"/>
@@ -4011,28 +5544,31 @@
     </w:lvl>
   </w:abstractNum>
   <w:num w:numId="1">
+    <w:abstractNumId w:val="2"/>
+  </w:num>
+  <w:num w:numId="2">
+    <w:abstractNumId w:val="6"/>
+  </w:num>
+  <w:num w:numId="3">
+    <w:abstractNumId w:val="5"/>
+  </w:num>
+  <w:num w:numId="4">
+    <w:abstractNumId w:val="3"/>
+  </w:num>
+  <w:num w:numId="5">
+    <w:abstractNumId w:val="4"/>
+  </w:num>
+  <w:num w:numId="6">
+    <w:abstractNumId w:val="7"/>
+  </w:num>
+  <w:num w:numId="7">
     <w:abstractNumId w:val="1"/>
   </w:num>
-  <w:num w:numId="2">
-    <w:abstractNumId w:val="5"/>
+  <w:num w:numId="8">
+    <w:abstractNumId w:val="8"/>
   </w:num>
-  <w:num w:numId="3">
-    <w:abstractNumId w:val="4"/>
-  </w:num>
-  <w:num w:numId="4">
-    <w:abstractNumId w:val="2"/>
-  </w:num>
-  <w:num w:numId="5">
-    <w:abstractNumId w:val="3"/>
-  </w:num>
-  <w:num w:numId="6">
-    <w:abstractNumId w:val="6"/>
-  </w:num>
-  <w:num w:numId="7">
+  <w:num w:numId="9">
     <w:abstractNumId w:val="0"/>
-  </w:num>
-  <w:num w:numId="8">
-    <w:abstractNumId w:val="7"/>
   </w:num>
 </w:numbering>
 </file>
@@ -4783,6 +6319,14 @@
 </file>
 
 <file path=customXml/item2.xml><?xml version="1.0" encoding="utf-8"?>
+<p:properties xmlns:p="http://schemas.microsoft.com/office/2006/metadata/properties" xmlns:xsi="http://www.w3.org/2001/XMLSchema-instance" xmlns:pc="http://schemas.microsoft.com/office/infopath/2007/PartnerControls">
+  <documentManagement>
+    <_activity xmlns="4dece7c0-a11d-4e84-a38e-51e391f4880e" xsi:nil="true"/>
+  </documentManagement>
+</p:properties>
+</file>
+
+<file path=customXml/item3.xml><?xml version="1.0" encoding="utf-8"?>
 <ct:contentTypeSchema xmlns:ct="http://schemas.microsoft.com/office/2006/metadata/contentType" xmlns:ma="http://schemas.microsoft.com/office/2006/metadata/properties/metaAttributes" ct:_="" ma:_="" ma:contentTypeName="Document" ma:contentTypeID="0x01010055F7662BC182AB45B56B7E6D25B4D2E3" ma:contentTypeVersion="11" ma:contentTypeDescription="Create a new document." ma:contentTypeScope="" ma:versionID="72796d2525112baa0b347f6339976af0">
   <xsd:schema xmlns:xsd="http://www.w3.org/2001/XMLSchema" xmlns:xs="http://www.w3.org/2001/XMLSchema" xmlns:p="http://schemas.microsoft.com/office/2006/metadata/properties" xmlns:ns3="4dece7c0-a11d-4e84-a38e-51e391f4880e" xmlns:ns4="374695f3-433f-44d3-a388-6f9c3a88e963" targetNamespace="http://schemas.microsoft.com/office/2006/metadata/properties" ma:root="true" ma:fieldsID="885caec27a883328694f2fe58684dd51" ns3:_="" ns4:_="">
     <xsd:import namespace="4dece7c0-a11d-4e84-a38e-51e391f4880e"/>
@@ -4991,14 +6535,6 @@
 </ct:contentTypeSchema>
 </file>
 
-<file path=customXml/item3.xml><?xml version="1.0" encoding="utf-8"?>
-<p:properties xmlns:p="http://schemas.microsoft.com/office/2006/metadata/properties" xmlns:xsi="http://www.w3.org/2001/XMLSchema-instance" xmlns:pc="http://schemas.microsoft.com/office/infopath/2007/PartnerControls">
-  <documentManagement>
-    <_activity xmlns="4dece7c0-a11d-4e84-a38e-51e391f4880e" xsi:nil="true"/>
-  </documentManagement>
-</p:properties>
-</file>
-
 <file path=customXml/itemProps1.xml><?xml version="1.0" encoding="utf-8"?>
 <ds:datastoreItem xmlns:ds="http://schemas.openxmlformats.org/officeDocument/2006/customXml" ds:itemID="{D23B1019-4A3B-406F-9B3D-93FCBC551C04}">
   <ds:schemaRefs>
@@ -5008,6 +6544,16 @@
 </file>
 
 <file path=customXml/itemProps2.xml><?xml version="1.0" encoding="utf-8"?>
+<ds:datastoreItem xmlns:ds="http://schemas.openxmlformats.org/officeDocument/2006/customXml" ds:itemID="{CD6EAFF4-31EE-476B-BBC2-569BBC7DE85B}">
+  <ds:schemaRefs>
+    <ds:schemaRef ds:uri="http://schemas.microsoft.com/office/2006/metadata/properties"/>
+    <ds:schemaRef ds:uri="http://schemas.microsoft.com/office/infopath/2007/PartnerControls"/>
+    <ds:schemaRef ds:uri="4dece7c0-a11d-4e84-a38e-51e391f4880e"/>
+  </ds:schemaRefs>
+</ds:datastoreItem>
+</file>
+
+<file path=customXml/itemProps3.xml><?xml version="1.0" encoding="utf-8"?>
 <ds:datastoreItem xmlns:ds="http://schemas.openxmlformats.org/officeDocument/2006/customXml" ds:itemID="{581B9C07-E69D-47C3-8E90-B7D1F49F75EF}">
   <ds:schemaRefs>
     <ds:schemaRef ds:uri="http://schemas.microsoft.com/office/2006/metadata/contentType"/>
@@ -5024,14 +6570,4 @@
     <ds:schemaRef ds:uri="http://schemas.microsoft.com/internal/obd"/>
   </ds:schemaRefs>
 </ds:datastoreItem>
-</file>
-
-<file path=customXml/itemProps3.xml><?xml version="1.0" encoding="utf-8"?>
-<ds:datastoreItem xmlns:ds="http://schemas.openxmlformats.org/officeDocument/2006/customXml" ds:itemID="{CD6EAFF4-31EE-476B-BBC2-569BBC7DE85B}">
-  <ds:schemaRefs>
-    <ds:schemaRef ds:uri="http://schemas.microsoft.com/office/2006/metadata/properties"/>
-    <ds:schemaRef ds:uri="http://schemas.microsoft.com/office/infopath/2007/PartnerControls"/>
-    <ds:schemaRef ds:uri="4dece7c0-a11d-4e84-a38e-51e391f4880e"/>
-  </ds:schemaRefs>
-</ds:datastoreItem>
 </file>
</xml_diff>